<commit_message>
little fix at the document
</commit_message>
<xml_diff>
--- a/מסמך נלווה.docx
+++ b/מסמך נלווה.docx
@@ -503,7 +503,27 @@
           <w:szCs w:val="28"/>
           <w:rtl/>
         </w:rPr>
-        <w:t>מסעיף ג'</w:t>
+        <w:t xml:space="preserve">מסעיף </w:t>
+      </w:r>
+      <w:r>
+        <w:rPr>
+          <w:rFonts w:hint="cs"/>
+          <w:sz w:val="28"/>
+          <w:szCs w:val="28"/>
+          <w:rtl/>
+        </w:rPr>
+        <w:t>ב</w:t>
+      </w:r>
+      <w:bookmarkStart w:id="0" w:name="_GoBack"/>
+      <w:bookmarkEnd w:id="0"/>
+      <w:r>
+        <w:rPr>
+          <w:rFonts w:hint="cs"/>
+          <w:sz w:val="28"/>
+          <w:szCs w:val="28"/>
+          <w:rtl/>
+        </w:rPr>
+        <w:t>'</w:t>
       </w:r>
       <w:r>
         <w:rPr>
@@ -3171,8 +3191,6 @@
           </wp:inline>
         </w:drawing>
       </w:r>
-      <w:bookmarkStart w:id="0" w:name="_GoBack"/>
-      <w:bookmarkEnd w:id="0"/>
     </w:p>
     <w:p>
       <w:pPr>

</xml_diff>